<commit_message>
Remove unneeded use case
</commit_message>
<xml_diff>
--- a/docs/Requirements Analysis.docx
+++ b/docs/Requirements Analysis.docx
@@ -27,7 +27,7 @@
     </w:p>
     <w:p>
       <w:pPr>
-        <w:pStyle w:val="Normal1"/>
+        <w:pStyle w:val="LOnormal"/>
         <w:numPr>
           <w:ilvl w:val="0"/>
           <w:numId w:val="3"/>
@@ -44,7 +44,7 @@
     </w:p>
     <w:p>
       <w:pPr>
-        <w:pStyle w:val="Normal1"/>
+        <w:pStyle w:val="LOnormal"/>
         <w:numPr>
           <w:ilvl w:val="0"/>
           <w:numId w:val="3"/>
@@ -71,7 +71,7 @@
     </w:p>
     <w:p>
       <w:pPr>
-        <w:pStyle w:val="Normal1"/>
+        <w:pStyle w:val="LOnormal"/>
         <w:numPr>
           <w:ilvl w:val="0"/>
           <w:numId w:val="2"/>
@@ -85,7 +85,7 @@
     </w:p>
     <w:p>
       <w:pPr>
-        <w:pStyle w:val="Normal1"/>
+        <w:pStyle w:val="LOnormal"/>
         <w:numPr>
           <w:ilvl w:val="0"/>
           <w:numId w:val="2"/>
@@ -99,7 +99,7 @@
     </w:p>
     <w:p>
       <w:pPr>
-        <w:pStyle w:val="Normal1"/>
+        <w:pStyle w:val="LOnormal"/>
         <w:numPr>
           <w:ilvl w:val="0"/>
           <w:numId w:val="2"/>
@@ -123,7 +123,7 @@
     </w:p>
     <w:p>
       <w:pPr>
-        <w:pStyle w:val="Normal1"/>
+        <w:pStyle w:val="LOnormal"/>
         <w:numPr>
           <w:ilvl w:val="0"/>
           <w:numId w:val="1"/>
@@ -140,7 +140,7 @@
     </w:p>
     <w:p>
       <w:pPr>
-        <w:pStyle w:val="Normal1"/>
+        <w:pStyle w:val="LOnormal"/>
         <w:numPr>
           <w:ilvl w:val="0"/>
           <w:numId w:val="1"/>
@@ -157,7 +157,7 @@
     </w:p>
     <w:p>
       <w:pPr>
-        <w:pStyle w:val="Normal1"/>
+        <w:pStyle w:val="LOnormal"/>
         <w:numPr>
           <w:ilvl w:val="0"/>
           <w:numId w:val="1"/>
@@ -174,7 +174,7 @@
     </w:p>
     <w:p>
       <w:pPr>
-        <w:pStyle w:val="Normal1"/>
+        <w:pStyle w:val="LOnormal"/>
         <w:numPr>
           <w:ilvl w:val="0"/>
           <w:numId w:val="1"/>
@@ -191,7 +191,7 @@
     </w:p>
     <w:p>
       <w:pPr>
-        <w:pStyle w:val="Normal1"/>
+        <w:pStyle w:val="LOnormal"/>
         <w:numPr>
           <w:ilvl w:val="0"/>
           <w:numId w:val="1"/>
@@ -208,7 +208,7 @@
     </w:p>
     <w:p>
       <w:pPr>
-        <w:pStyle w:val="Normal1"/>
+        <w:pStyle w:val="LOnormal"/>
         <w:numPr>
           <w:ilvl w:val="0"/>
           <w:numId w:val="1"/>
@@ -225,7 +225,7 @@
     </w:p>
     <w:p>
       <w:pPr>
-        <w:pStyle w:val="Normal1"/>
+        <w:pStyle w:val="LOnormal"/>
         <w:numPr>
           <w:ilvl w:val="0"/>
           <w:numId w:val="1"/>
@@ -242,7 +242,7 @@
     </w:p>
     <w:p>
       <w:pPr>
-        <w:pStyle w:val="Normal1"/>
+        <w:pStyle w:val="LOnormal"/>
         <w:numPr>
           <w:ilvl w:val="0"/>
           <w:numId w:val="1"/>
@@ -259,7 +259,7 @@
     </w:p>
     <w:p>
       <w:pPr>
-        <w:pStyle w:val="Normal1"/>
+        <w:pStyle w:val="LOnormal"/>
         <w:numPr>
           <w:ilvl w:val="0"/>
           <w:numId w:val="1"/>
@@ -276,7 +276,7 @@
     </w:p>
     <w:p>
       <w:pPr>
-        <w:pStyle w:val="Normal1"/>
+        <w:pStyle w:val="LOnormal"/>
         <w:numPr>
           <w:ilvl w:val="0"/>
           <w:numId w:val="1"/>
@@ -293,7 +293,7 @@
     </w:p>
     <w:p>
       <w:pPr>
-        <w:pStyle w:val="Normal1"/>
+        <w:pStyle w:val="LOnormal"/>
         <w:numPr>
           <w:ilvl w:val="0"/>
           <w:numId w:val="1"/>
@@ -310,7 +310,7 @@
     </w:p>
     <w:p>
       <w:pPr>
-        <w:pStyle w:val="Normal1"/>
+        <w:pStyle w:val="LOnormal"/>
         <w:numPr>
           <w:ilvl w:val="0"/>
           <w:numId w:val="1"/>
@@ -327,7 +327,7 @@
     </w:p>
     <w:p>
       <w:pPr>
-        <w:pStyle w:val="Normal1"/>
+        <w:pStyle w:val="LOnormal"/>
         <w:numPr>
           <w:ilvl w:val="0"/>
           <w:numId w:val="1"/>
@@ -344,7 +344,7 @@
     </w:p>
     <w:p>
       <w:pPr>
-        <w:pStyle w:val="Normal1"/>
+        <w:pStyle w:val="LOnormal"/>
         <w:numPr>
           <w:ilvl w:val="0"/>
           <w:numId w:val="1"/>
@@ -361,7 +361,7 @@
     </w:p>
     <w:p>
       <w:pPr>
-        <w:pStyle w:val="Normal1"/>
+        <w:pStyle w:val="LOnormal"/>
         <w:numPr>
           <w:ilvl w:val="0"/>
           <w:numId w:val="1"/>
@@ -378,24 +378,7 @@
     </w:p>
     <w:p>
       <w:pPr>
-        <w:pStyle w:val="Normal1"/>
-        <w:numPr>
-          <w:ilvl w:val="0"/>
-          <w:numId w:val="1"/>
-        </w:numPr>
-        <w:ind w:left="720" w:hanging="360"/>
-        <w:rPr>
-          <w:u w:val="none"/>
-        </w:rPr>
-      </w:pPr>
-      <w:r>
-        <w:rPr/>
-        <w:t>As a System Administrator, I want to be able to perform system maintenance so that I can keep the system running properly</w:t>
-      </w:r>
-    </w:p>
-    <w:p>
-      <w:pPr>
-        <w:pStyle w:val="Normal1"/>
+        <w:pStyle w:val="LOnormal"/>
         <w:numPr>
           <w:ilvl w:val="0"/>
           <w:numId w:val="1"/>
@@ -412,7 +395,7 @@
     </w:p>
     <w:p>
       <w:pPr>
-        <w:pStyle w:val="Normal1"/>
+        <w:pStyle w:val="LOnormal"/>
         <w:numPr>
           <w:ilvl w:val="0"/>
           <w:numId w:val="1"/>
@@ -429,7 +412,7 @@
     </w:p>
     <w:p>
       <w:pPr>
-        <w:pStyle w:val="Normal1"/>
+        <w:pStyle w:val="LOnormal"/>
         <w:numPr>
           <w:ilvl w:val="0"/>
           <w:numId w:val="1"/>
@@ -1026,6 +1009,7 @@
     <w:qFormat/>
     <w:pPr>
       <w:widowControl/>
+      <w:suppressAutoHyphens w:val="true"/>
       <w:bidi w:val="0"/>
       <w:spacing w:lineRule="auto" w:line="276" w:before="0" w:after="0"/>
       <w:jc w:val="left"/>
@@ -1041,8 +1025,8 @@
   </w:style>
   <w:style w:type="paragraph" w:styleId="Heading1">
     <w:name w:val="Heading 1"/>
-    <w:basedOn w:val="Normal1"/>
-    <w:next w:val="Normal1"/>
+    <w:basedOn w:val="LOnormal"/>
+    <w:next w:val="LOnormal"/>
     <w:qFormat/>
     <w:pPr>
       <w:keepNext w:val="true"/>
@@ -1057,8 +1041,8 @@
   </w:style>
   <w:style w:type="paragraph" w:styleId="Heading2">
     <w:name w:val="Heading 2"/>
-    <w:basedOn w:val="Normal1"/>
-    <w:next w:val="Normal1"/>
+    <w:basedOn w:val="LOnormal"/>
+    <w:next w:val="LOnormal"/>
     <w:qFormat/>
     <w:pPr>
       <w:keepNext w:val="true"/>
@@ -1074,8 +1058,8 @@
   </w:style>
   <w:style w:type="paragraph" w:styleId="Heading3">
     <w:name w:val="Heading 3"/>
-    <w:basedOn w:val="Normal1"/>
-    <w:next w:val="Normal1"/>
+    <w:basedOn w:val="LOnormal"/>
+    <w:next w:val="LOnormal"/>
     <w:qFormat/>
     <w:pPr>
       <w:keepNext w:val="true"/>
@@ -1092,8 +1076,8 @@
   </w:style>
   <w:style w:type="paragraph" w:styleId="Heading4">
     <w:name w:val="Heading 4"/>
-    <w:basedOn w:val="Normal1"/>
-    <w:next w:val="Normal1"/>
+    <w:basedOn w:val="LOnormal"/>
+    <w:next w:val="LOnormal"/>
     <w:qFormat/>
     <w:pPr>
       <w:keepNext w:val="true"/>
@@ -1109,8 +1093,8 @@
   </w:style>
   <w:style w:type="paragraph" w:styleId="Heading5">
     <w:name w:val="Heading 5"/>
-    <w:basedOn w:val="Normal1"/>
-    <w:next w:val="Normal1"/>
+    <w:basedOn w:val="LOnormal"/>
+    <w:next w:val="LOnormal"/>
     <w:qFormat/>
     <w:pPr>
       <w:keepNext w:val="true"/>
@@ -1126,8 +1110,8 @@
   </w:style>
   <w:style w:type="paragraph" w:styleId="Heading6">
     <w:name w:val="Heading 6"/>
-    <w:basedOn w:val="Normal1"/>
-    <w:next w:val="Normal1"/>
+    <w:basedOn w:val="LOnormal"/>
+    <w:next w:val="LOnormal"/>
     <w:qFormat/>
     <w:pPr>
       <w:keepNext w:val="true"/>
@@ -1208,11 +1192,12 @@
       <w:lang w:val="zxx" w:eastAsia="zxx" w:bidi="zxx"/>
     </w:rPr>
   </w:style>
-  <w:style w:type="paragraph" w:styleId="Normal1" w:default="1">
+  <w:style w:type="paragraph" w:styleId="LOnormal" w:default="1">
     <w:name w:val="LO-normal"/>
     <w:qFormat/>
     <w:pPr>
       <w:widowControl/>
+      <w:suppressAutoHyphens w:val="true"/>
       <w:bidi w:val="0"/>
       <w:spacing w:lineRule="auto" w:line="276" w:before="0" w:after="0"/>
       <w:jc w:val="left"/>
@@ -1228,8 +1213,8 @@
   </w:style>
   <w:style w:type="paragraph" w:styleId="Title">
     <w:name w:val="Title"/>
-    <w:basedOn w:val="Normal1"/>
-    <w:next w:val="Normal1"/>
+    <w:basedOn w:val="LOnormal"/>
+    <w:next w:val="LOnormal"/>
     <w:qFormat/>
     <w:pPr>
       <w:keepNext w:val="true"/>
@@ -1244,8 +1229,8 @@
   </w:style>
   <w:style w:type="paragraph" w:styleId="Subtitle">
     <w:name w:val="Subtitle"/>
-    <w:basedOn w:val="Normal1"/>
-    <w:next w:val="Normal1"/>
+    <w:basedOn w:val="LOnormal"/>
+    <w:next w:val="LOnormal"/>
     <w:qFormat/>
     <w:pPr>
       <w:keepNext w:val="true"/>

</xml_diff>

<commit_message>
Add SEI Definitions of priority abuse cases
</commit_message>
<xml_diff>
--- a/docs/Requirements Analysis.docx
+++ b/docs/Requirements Analysis.docx
@@ -2537,6 +2537,1081 @@
       </w:tr>
     </w:tbl>
     <w:p/>
+    <w:p>
+      <w:pPr>
+        <w:pStyle w:val="Heading1"/>
+      </w:pPr>
+      <w:r>
+        <w:lastRenderedPageBreak/>
+        <w:t>Quality Attribute Scenarios</w:t>
+      </w:r>
+    </w:p>
+    <w:p>
+      <w:pPr>
+        <w:pStyle w:val="LO-normal"/>
+      </w:pPr>
+    </w:p>
+    <w:p>
+      <w:pPr>
+        <w:pStyle w:val="LO-normal"/>
+        <w:rPr>
+          <w:sz w:val="36"/>
+          <w:szCs w:val="36"/>
+        </w:rPr>
+      </w:pPr>
+      <w:r>
+        <w:rPr>
+          <w:sz w:val="36"/>
+          <w:szCs w:val="36"/>
+        </w:rPr>
+        <w:t>Priority Quality Scenarios</w:t>
+      </w:r>
+    </w:p>
+    <w:p>
+      <w:pPr>
+        <w:pStyle w:val="LO-normal"/>
+        <w:rPr>
+          <w:sz w:val="36"/>
+          <w:szCs w:val="36"/>
+        </w:rPr>
+      </w:pPr>
+    </w:p>
+    <w:p>
+      <w:pPr>
+        <w:pStyle w:val="LO-normal"/>
+        <w:rPr>
+          <w:sz w:val="36"/>
+          <w:szCs w:val="36"/>
+        </w:rPr>
+      </w:pPr>
+      <w:r>
+        <w:rPr>
+          <w:sz w:val="36"/>
+          <w:szCs w:val="36"/>
+        </w:rPr>
+        <w:t>SEI Descriptions</w:t>
+      </w:r>
+    </w:p>
+    <w:p/>
+    <w:tbl>
+      <w:tblPr>
+        <w:tblW w:w="0" w:type="dxa"/>
+        <w:tblCellMar>
+          <w:left w:w="0" w:type="dxa"/>
+          <w:right w:w="0" w:type="dxa"/>
+        </w:tblCellMar>
+        <w:tblLook w:val="04A0" w:firstRow="1" w:lastRow="0" w:firstColumn="1" w:lastColumn="0" w:noHBand="0" w:noVBand="1"/>
+      </w:tblPr>
+      <w:tblGrid>
+        <w:gridCol w:w="1705"/>
+        <w:gridCol w:w="2465"/>
+        <w:gridCol w:w="2622"/>
+        <w:gridCol w:w="2552"/>
+      </w:tblGrid>
+      <w:tr>
+        <w:trPr>
+          <w:trHeight w:val="300"/>
+        </w:trPr>
+        <w:tc>
+          <w:tcPr>
+            <w:tcW w:w="0" w:type="auto"/>
+            <w:tcBorders>
+              <w:top w:val="single" w:sz="6" w:space="0" w:color="000000"/>
+              <w:left w:val="single" w:sz="6" w:space="0" w:color="000000"/>
+              <w:bottom w:val="single" w:sz="6" w:space="0" w:color="000000"/>
+              <w:right w:val="single" w:sz="6" w:space="0" w:color="000000"/>
+            </w:tcBorders>
+            <w:tcMar>
+              <w:top w:w="0" w:type="dxa"/>
+              <w:left w:w="45" w:type="dxa"/>
+              <w:bottom w:w="0" w:type="dxa"/>
+              <w:right w:w="45" w:type="dxa"/>
+            </w:tcMar>
+            <w:vAlign w:val="center"/>
+            <w:hideMark/>
+          </w:tcPr>
+          <w:p>
+            <w:pPr>
+              <w:rPr>
+                <w:rFonts w:ascii="Calibri" w:hAnsi="Calibri" w:cs="Calibri"/>
+                <w:b/>
+                <w:bCs/>
+              </w:rPr>
+            </w:pPr>
+            <w:r>
+              <w:rPr>
+                <w:rFonts w:ascii="Calibri" w:hAnsi="Calibri" w:cs="Calibri"/>
+                <w:b/>
+                <w:bCs/>
+              </w:rPr>
+              <w:t>Highest Priority Quality Scenarios</w:t>
+            </w:r>
+          </w:p>
+        </w:tc>
+        <w:tc>
+          <w:tcPr>
+            <w:tcW w:w="0" w:type="auto"/>
+            <w:tcBorders>
+              <w:top w:val="single" w:sz="6" w:space="0" w:color="000000"/>
+              <w:left w:val="single" w:sz="6" w:space="0" w:color="CCCCCC"/>
+              <w:bottom w:val="single" w:sz="6" w:space="0" w:color="000000"/>
+              <w:right w:val="single" w:sz="6" w:space="0" w:color="000000"/>
+            </w:tcBorders>
+            <w:tcMar>
+              <w:top w:w="0" w:type="dxa"/>
+              <w:left w:w="45" w:type="dxa"/>
+              <w:bottom w:w="0" w:type="dxa"/>
+              <w:right w:w="45" w:type="dxa"/>
+            </w:tcMar>
+            <w:vAlign w:val="center"/>
+            <w:hideMark/>
+          </w:tcPr>
+          <w:p>
+            <w:pPr>
+              <w:rPr>
+                <w:rFonts w:ascii="Calibri" w:hAnsi="Calibri" w:cs="Calibri"/>
+                <w:b/>
+                <w:bCs/>
+              </w:rPr>
+            </w:pPr>
+            <w:r>
+              <w:rPr>
+                <w:rFonts w:ascii="Calibri" w:hAnsi="Calibri" w:cs="Calibri"/>
+                <w:b/>
+                <w:bCs/>
+              </w:rPr>
+              <w:t>Handle unexpected input</w:t>
+            </w:r>
+          </w:p>
+        </w:tc>
+        <w:tc>
+          <w:tcPr>
+            <w:tcW w:w="0" w:type="auto"/>
+            <w:tcBorders>
+              <w:top w:val="single" w:sz="6" w:space="0" w:color="000000"/>
+              <w:left w:val="single" w:sz="6" w:space="0" w:color="CCCCCC"/>
+              <w:bottom w:val="single" w:sz="6" w:space="0" w:color="000000"/>
+              <w:right w:val="single" w:sz="6" w:space="0" w:color="000000"/>
+            </w:tcBorders>
+            <w:tcMar>
+              <w:top w:w="0" w:type="dxa"/>
+              <w:left w:w="45" w:type="dxa"/>
+              <w:bottom w:w="0" w:type="dxa"/>
+              <w:right w:w="45" w:type="dxa"/>
+            </w:tcMar>
+            <w:vAlign w:val="center"/>
+            <w:hideMark/>
+          </w:tcPr>
+          <w:p>
+            <w:pPr>
+              <w:rPr>
+                <w:rFonts w:ascii="Calibri" w:hAnsi="Calibri" w:cs="Calibri"/>
+                <w:b/>
+                <w:bCs/>
+              </w:rPr>
+            </w:pPr>
+            <w:r>
+              <w:rPr>
+                <w:rFonts w:ascii="Calibri" w:hAnsi="Calibri" w:cs="Calibri"/>
+                <w:b/>
+                <w:bCs/>
+              </w:rPr>
+              <w:t>Warn users before executing irreversible behaviors</w:t>
+            </w:r>
+          </w:p>
+        </w:tc>
+        <w:tc>
+          <w:tcPr>
+            <w:tcW w:w="0" w:type="auto"/>
+            <w:tcBorders>
+              <w:top w:val="single" w:sz="6" w:space="0" w:color="000000"/>
+              <w:left w:val="single" w:sz="6" w:space="0" w:color="CCCCCC"/>
+              <w:bottom w:val="single" w:sz="6" w:space="0" w:color="000000"/>
+              <w:right w:val="single" w:sz="6" w:space="0" w:color="000000"/>
+            </w:tcBorders>
+            <w:tcMar>
+              <w:top w:w="0" w:type="dxa"/>
+              <w:left w:w="45" w:type="dxa"/>
+              <w:bottom w:w="0" w:type="dxa"/>
+              <w:right w:w="45" w:type="dxa"/>
+            </w:tcMar>
+            <w:vAlign w:val="center"/>
+            <w:hideMark/>
+          </w:tcPr>
+          <w:p>
+            <w:pPr>
+              <w:rPr>
+                <w:rFonts w:ascii="Calibri" w:hAnsi="Calibri" w:cs="Calibri"/>
+                <w:b/>
+                <w:bCs/>
+              </w:rPr>
+            </w:pPr>
+            <w:r>
+              <w:rPr>
+                <w:rFonts w:ascii="Calibri" w:hAnsi="Calibri" w:cs="Calibri"/>
+                <w:b/>
+                <w:bCs/>
+              </w:rPr>
+              <w:t>Ease of Finding Tickets</w:t>
+            </w:r>
+          </w:p>
+        </w:tc>
+      </w:tr>
+      <w:tr>
+        <w:trPr>
+          <w:trHeight w:val="300"/>
+        </w:trPr>
+        <w:tc>
+          <w:tcPr>
+            <w:tcW w:w="0" w:type="auto"/>
+            <w:tcBorders>
+              <w:top w:val="single" w:sz="6" w:space="0" w:color="CCCCCC"/>
+              <w:left w:val="single" w:sz="6" w:space="0" w:color="000000"/>
+              <w:bottom w:val="single" w:sz="6" w:space="0" w:color="000000"/>
+              <w:right w:val="single" w:sz="6" w:space="0" w:color="000000"/>
+            </w:tcBorders>
+            <w:tcMar>
+              <w:top w:w="0" w:type="dxa"/>
+              <w:left w:w="45" w:type="dxa"/>
+              <w:bottom w:w="0" w:type="dxa"/>
+              <w:right w:w="45" w:type="dxa"/>
+            </w:tcMar>
+            <w:vAlign w:val="bottom"/>
+            <w:hideMark/>
+          </w:tcPr>
+          <w:p>
+            <w:pPr>
+              <w:rPr>
+                <w:rFonts w:ascii="Calibri" w:hAnsi="Calibri" w:cs="Calibri"/>
+                <w:b/>
+                <w:bCs/>
+              </w:rPr>
+            </w:pPr>
+            <w:r>
+              <w:rPr>
+                <w:rFonts w:ascii="Calibri" w:hAnsi="Calibri" w:cs="Calibri"/>
+                <w:b/>
+                <w:bCs/>
+              </w:rPr>
+              <w:t>Source</w:t>
+            </w:r>
+          </w:p>
+        </w:tc>
+        <w:tc>
+          <w:tcPr>
+            <w:tcW w:w="0" w:type="auto"/>
+            <w:tcBorders>
+              <w:top w:val="single" w:sz="6" w:space="0" w:color="CCCCCC"/>
+              <w:left w:val="single" w:sz="6" w:space="0" w:color="CCCCCC"/>
+              <w:bottom w:val="single" w:sz="6" w:space="0" w:color="000000"/>
+              <w:right w:val="single" w:sz="6" w:space="0" w:color="000000"/>
+            </w:tcBorders>
+            <w:tcMar>
+              <w:top w:w="0" w:type="dxa"/>
+              <w:left w:w="45" w:type="dxa"/>
+              <w:bottom w:w="0" w:type="dxa"/>
+              <w:right w:w="45" w:type="dxa"/>
+            </w:tcMar>
+            <w:vAlign w:val="bottom"/>
+            <w:hideMark/>
+          </w:tcPr>
+          <w:p>
+            <w:pPr>
+              <w:rPr>
+                <w:rFonts w:ascii="Calibri" w:hAnsi="Calibri" w:cs="Calibri"/>
+              </w:rPr>
+            </w:pPr>
+            <w:proofErr w:type="spellStart"/>
+            <w:r>
+              <w:rPr>
+                <w:rFonts w:ascii="Calibri" w:hAnsi="Calibri" w:cs="Calibri"/>
+              </w:rPr>
+              <w:t>ShiftChange</w:t>
+            </w:r>
+            <w:proofErr w:type="spellEnd"/>
+            <w:r>
+              <w:rPr>
+                <w:rFonts w:ascii="Calibri" w:hAnsi="Calibri" w:cs="Calibri"/>
+              </w:rPr>
+              <w:t xml:space="preserve"> user</w:t>
+            </w:r>
+          </w:p>
+        </w:tc>
+        <w:tc>
+          <w:tcPr>
+            <w:tcW w:w="0" w:type="auto"/>
+            <w:tcBorders>
+              <w:top w:val="single" w:sz="6" w:space="0" w:color="CCCCCC"/>
+              <w:left w:val="single" w:sz="6" w:space="0" w:color="CCCCCC"/>
+              <w:bottom w:val="single" w:sz="6" w:space="0" w:color="000000"/>
+              <w:right w:val="single" w:sz="6" w:space="0" w:color="000000"/>
+            </w:tcBorders>
+            <w:tcMar>
+              <w:top w:w="0" w:type="dxa"/>
+              <w:left w:w="45" w:type="dxa"/>
+              <w:bottom w:w="0" w:type="dxa"/>
+              <w:right w:w="45" w:type="dxa"/>
+            </w:tcMar>
+            <w:vAlign w:val="bottom"/>
+            <w:hideMark/>
+          </w:tcPr>
+          <w:p>
+            <w:pPr>
+              <w:rPr>
+                <w:rFonts w:ascii="Calibri" w:hAnsi="Calibri" w:cs="Calibri"/>
+              </w:rPr>
+            </w:pPr>
+            <w:proofErr w:type="spellStart"/>
+            <w:r>
+              <w:rPr>
+                <w:rFonts w:ascii="Calibri" w:hAnsi="Calibri" w:cs="Calibri"/>
+              </w:rPr>
+              <w:t>ShiftChange</w:t>
+            </w:r>
+            <w:proofErr w:type="spellEnd"/>
+            <w:r>
+              <w:rPr>
+                <w:rFonts w:ascii="Calibri" w:hAnsi="Calibri" w:cs="Calibri"/>
+              </w:rPr>
+              <w:t xml:space="preserve"> User</w:t>
+            </w:r>
+          </w:p>
+        </w:tc>
+        <w:tc>
+          <w:tcPr>
+            <w:tcW w:w="0" w:type="auto"/>
+            <w:tcBorders>
+              <w:top w:val="single" w:sz="6" w:space="0" w:color="CCCCCC"/>
+              <w:left w:val="single" w:sz="6" w:space="0" w:color="CCCCCC"/>
+              <w:bottom w:val="single" w:sz="6" w:space="0" w:color="000000"/>
+              <w:right w:val="single" w:sz="6" w:space="0" w:color="000000"/>
+            </w:tcBorders>
+            <w:tcMar>
+              <w:top w:w="0" w:type="dxa"/>
+              <w:left w:w="45" w:type="dxa"/>
+              <w:bottom w:w="0" w:type="dxa"/>
+              <w:right w:w="45" w:type="dxa"/>
+            </w:tcMar>
+            <w:vAlign w:val="bottom"/>
+            <w:hideMark/>
+          </w:tcPr>
+          <w:p>
+            <w:pPr>
+              <w:rPr>
+                <w:rFonts w:ascii="Calibri" w:hAnsi="Calibri" w:cs="Calibri"/>
+              </w:rPr>
+            </w:pPr>
+            <w:proofErr w:type="spellStart"/>
+            <w:r>
+              <w:rPr>
+                <w:rFonts w:ascii="Calibri" w:hAnsi="Calibri" w:cs="Calibri"/>
+              </w:rPr>
+              <w:t>ShiftChange</w:t>
+            </w:r>
+            <w:proofErr w:type="spellEnd"/>
+            <w:r>
+              <w:rPr>
+                <w:rFonts w:ascii="Calibri" w:hAnsi="Calibri" w:cs="Calibri"/>
+              </w:rPr>
+              <w:t xml:space="preserve"> User</w:t>
+            </w:r>
+          </w:p>
+        </w:tc>
+      </w:tr>
+      <w:tr>
+        <w:trPr>
+          <w:trHeight w:val="300"/>
+        </w:trPr>
+        <w:tc>
+          <w:tcPr>
+            <w:tcW w:w="0" w:type="auto"/>
+            <w:tcBorders>
+              <w:top w:val="single" w:sz="6" w:space="0" w:color="CCCCCC"/>
+              <w:left w:val="single" w:sz="6" w:space="0" w:color="000000"/>
+              <w:bottom w:val="single" w:sz="6" w:space="0" w:color="000000"/>
+              <w:right w:val="single" w:sz="6" w:space="0" w:color="000000"/>
+            </w:tcBorders>
+            <w:tcMar>
+              <w:top w:w="0" w:type="dxa"/>
+              <w:left w:w="45" w:type="dxa"/>
+              <w:bottom w:w="0" w:type="dxa"/>
+              <w:right w:w="45" w:type="dxa"/>
+            </w:tcMar>
+            <w:vAlign w:val="bottom"/>
+            <w:hideMark/>
+          </w:tcPr>
+          <w:p>
+            <w:pPr>
+              <w:rPr>
+                <w:rFonts w:ascii="Calibri" w:hAnsi="Calibri" w:cs="Calibri"/>
+                <w:b/>
+                <w:bCs/>
+              </w:rPr>
+            </w:pPr>
+            <w:r>
+              <w:rPr>
+                <w:rFonts w:ascii="Calibri" w:hAnsi="Calibri" w:cs="Calibri"/>
+                <w:b/>
+                <w:bCs/>
+              </w:rPr>
+              <w:t>Stimulus</w:t>
+            </w:r>
+          </w:p>
+        </w:tc>
+        <w:tc>
+          <w:tcPr>
+            <w:tcW w:w="0" w:type="auto"/>
+            <w:tcBorders>
+              <w:top w:val="single" w:sz="6" w:space="0" w:color="CCCCCC"/>
+              <w:left w:val="single" w:sz="6" w:space="0" w:color="CCCCCC"/>
+              <w:bottom w:val="single" w:sz="6" w:space="0" w:color="000000"/>
+              <w:right w:val="single" w:sz="6" w:space="0" w:color="000000"/>
+            </w:tcBorders>
+            <w:tcMar>
+              <w:top w:w="0" w:type="dxa"/>
+              <w:left w:w="45" w:type="dxa"/>
+              <w:bottom w:w="0" w:type="dxa"/>
+              <w:right w:w="45" w:type="dxa"/>
+            </w:tcMar>
+            <w:vAlign w:val="bottom"/>
+            <w:hideMark/>
+          </w:tcPr>
+          <w:p>
+            <w:pPr>
+              <w:rPr>
+                <w:rFonts w:ascii="Calibri" w:hAnsi="Calibri" w:cs="Calibri"/>
+              </w:rPr>
+            </w:pPr>
+            <w:r>
+              <w:rPr>
+                <w:rFonts w:ascii="Calibri" w:hAnsi="Calibri" w:cs="Calibri"/>
+              </w:rPr>
+              <w:t>Tries to input unexpected text into a ticket field</w:t>
+            </w:r>
+          </w:p>
+        </w:tc>
+        <w:tc>
+          <w:tcPr>
+            <w:tcW w:w="0" w:type="auto"/>
+            <w:tcBorders>
+              <w:top w:val="single" w:sz="6" w:space="0" w:color="CCCCCC"/>
+              <w:left w:val="single" w:sz="6" w:space="0" w:color="CCCCCC"/>
+              <w:bottom w:val="single" w:sz="6" w:space="0" w:color="000000"/>
+              <w:right w:val="single" w:sz="6" w:space="0" w:color="000000"/>
+            </w:tcBorders>
+            <w:tcMar>
+              <w:top w:w="0" w:type="dxa"/>
+              <w:left w:w="45" w:type="dxa"/>
+              <w:bottom w:w="0" w:type="dxa"/>
+              <w:right w:w="45" w:type="dxa"/>
+            </w:tcMar>
+            <w:vAlign w:val="bottom"/>
+            <w:hideMark/>
+          </w:tcPr>
+          <w:p>
+            <w:pPr>
+              <w:rPr>
+                <w:rFonts w:ascii="Calibri" w:hAnsi="Calibri" w:cs="Calibri"/>
+              </w:rPr>
+            </w:pPr>
+            <w:r>
+              <w:rPr>
+                <w:rFonts w:ascii="Calibri" w:hAnsi="Calibri" w:cs="Calibri"/>
+              </w:rPr>
+              <w:t>Attempts to execute an irreversible task</w:t>
+            </w:r>
+          </w:p>
+        </w:tc>
+        <w:tc>
+          <w:tcPr>
+            <w:tcW w:w="0" w:type="auto"/>
+            <w:tcBorders>
+              <w:top w:val="single" w:sz="6" w:space="0" w:color="CCCCCC"/>
+              <w:left w:val="single" w:sz="6" w:space="0" w:color="CCCCCC"/>
+              <w:bottom w:val="single" w:sz="6" w:space="0" w:color="000000"/>
+              <w:right w:val="single" w:sz="6" w:space="0" w:color="000000"/>
+            </w:tcBorders>
+            <w:tcMar>
+              <w:top w:w="0" w:type="dxa"/>
+              <w:left w:w="45" w:type="dxa"/>
+              <w:bottom w:w="0" w:type="dxa"/>
+              <w:right w:w="45" w:type="dxa"/>
+            </w:tcMar>
+            <w:vAlign w:val="bottom"/>
+            <w:hideMark/>
+          </w:tcPr>
+          <w:p>
+            <w:pPr>
+              <w:rPr>
+                <w:rFonts w:ascii="Calibri" w:hAnsi="Calibri" w:cs="Calibri"/>
+              </w:rPr>
+            </w:pPr>
+            <w:r>
+              <w:rPr>
+                <w:rFonts w:ascii="Calibri" w:hAnsi="Calibri" w:cs="Calibri"/>
+              </w:rPr>
+              <w:t>Tries to locate tickets</w:t>
+            </w:r>
+          </w:p>
+        </w:tc>
+      </w:tr>
+      <w:tr>
+        <w:trPr>
+          <w:trHeight w:val="300"/>
+        </w:trPr>
+        <w:tc>
+          <w:tcPr>
+            <w:tcW w:w="0" w:type="auto"/>
+            <w:tcBorders>
+              <w:top w:val="single" w:sz="6" w:space="0" w:color="CCCCCC"/>
+              <w:left w:val="single" w:sz="6" w:space="0" w:color="000000"/>
+              <w:bottom w:val="single" w:sz="6" w:space="0" w:color="000000"/>
+              <w:right w:val="single" w:sz="6" w:space="0" w:color="000000"/>
+            </w:tcBorders>
+            <w:tcMar>
+              <w:top w:w="0" w:type="dxa"/>
+              <w:left w:w="45" w:type="dxa"/>
+              <w:bottom w:w="0" w:type="dxa"/>
+              <w:right w:w="45" w:type="dxa"/>
+            </w:tcMar>
+            <w:vAlign w:val="bottom"/>
+            <w:hideMark/>
+          </w:tcPr>
+          <w:p>
+            <w:pPr>
+              <w:rPr>
+                <w:rFonts w:ascii="Calibri" w:hAnsi="Calibri" w:cs="Calibri"/>
+                <w:b/>
+                <w:bCs/>
+              </w:rPr>
+            </w:pPr>
+            <w:r>
+              <w:rPr>
+                <w:rFonts w:ascii="Calibri" w:hAnsi="Calibri" w:cs="Calibri"/>
+                <w:b/>
+                <w:bCs/>
+              </w:rPr>
+              <w:t>Artifact</w:t>
+            </w:r>
+          </w:p>
+        </w:tc>
+        <w:tc>
+          <w:tcPr>
+            <w:tcW w:w="0" w:type="auto"/>
+            <w:tcBorders>
+              <w:top w:val="single" w:sz="6" w:space="0" w:color="CCCCCC"/>
+              <w:left w:val="single" w:sz="6" w:space="0" w:color="CCCCCC"/>
+              <w:bottom w:val="single" w:sz="6" w:space="0" w:color="000000"/>
+              <w:right w:val="single" w:sz="6" w:space="0" w:color="000000"/>
+            </w:tcBorders>
+            <w:tcMar>
+              <w:top w:w="0" w:type="dxa"/>
+              <w:left w:w="45" w:type="dxa"/>
+              <w:bottom w:w="0" w:type="dxa"/>
+              <w:right w:w="45" w:type="dxa"/>
+            </w:tcMar>
+            <w:vAlign w:val="bottom"/>
+            <w:hideMark/>
+          </w:tcPr>
+          <w:p>
+            <w:pPr>
+              <w:rPr>
+                <w:rFonts w:ascii="Calibri" w:hAnsi="Calibri" w:cs="Calibri"/>
+              </w:rPr>
+            </w:pPr>
+            <w:r>
+              <w:rPr>
+                <w:rFonts w:ascii="Calibri" w:hAnsi="Calibri" w:cs="Calibri"/>
+              </w:rPr>
+              <w:t>Ticket</w:t>
+            </w:r>
+          </w:p>
+        </w:tc>
+        <w:tc>
+          <w:tcPr>
+            <w:tcW w:w="0" w:type="auto"/>
+            <w:tcBorders>
+              <w:top w:val="single" w:sz="6" w:space="0" w:color="CCCCCC"/>
+              <w:left w:val="single" w:sz="6" w:space="0" w:color="CCCCCC"/>
+              <w:bottom w:val="single" w:sz="6" w:space="0" w:color="000000"/>
+              <w:right w:val="single" w:sz="6" w:space="0" w:color="000000"/>
+            </w:tcBorders>
+            <w:tcMar>
+              <w:top w:w="0" w:type="dxa"/>
+              <w:left w:w="45" w:type="dxa"/>
+              <w:bottom w:w="0" w:type="dxa"/>
+              <w:right w:w="45" w:type="dxa"/>
+            </w:tcMar>
+            <w:vAlign w:val="bottom"/>
+            <w:hideMark/>
+          </w:tcPr>
+          <w:p>
+            <w:pPr>
+              <w:rPr>
+                <w:rFonts w:ascii="Calibri" w:hAnsi="Calibri" w:cs="Calibri"/>
+              </w:rPr>
+            </w:pPr>
+            <w:proofErr w:type="spellStart"/>
+            <w:r>
+              <w:rPr>
+                <w:rFonts w:ascii="Calibri" w:hAnsi="Calibri" w:cs="Calibri"/>
+              </w:rPr>
+              <w:t>ShiftChange</w:t>
+            </w:r>
+            <w:proofErr w:type="spellEnd"/>
+            <w:r>
+              <w:rPr>
+                <w:rFonts w:ascii="Calibri" w:hAnsi="Calibri" w:cs="Calibri"/>
+              </w:rPr>
+              <w:t xml:space="preserve"> System</w:t>
+            </w:r>
+          </w:p>
+        </w:tc>
+        <w:tc>
+          <w:tcPr>
+            <w:tcW w:w="0" w:type="auto"/>
+            <w:tcBorders>
+              <w:top w:val="single" w:sz="6" w:space="0" w:color="CCCCCC"/>
+              <w:left w:val="single" w:sz="6" w:space="0" w:color="CCCCCC"/>
+              <w:bottom w:val="single" w:sz="6" w:space="0" w:color="000000"/>
+              <w:right w:val="single" w:sz="6" w:space="0" w:color="000000"/>
+            </w:tcBorders>
+            <w:tcMar>
+              <w:top w:w="0" w:type="dxa"/>
+              <w:left w:w="45" w:type="dxa"/>
+              <w:bottom w:w="0" w:type="dxa"/>
+              <w:right w:w="45" w:type="dxa"/>
+            </w:tcMar>
+            <w:vAlign w:val="bottom"/>
+            <w:hideMark/>
+          </w:tcPr>
+          <w:p>
+            <w:pPr>
+              <w:rPr>
+                <w:rFonts w:ascii="Calibri" w:hAnsi="Calibri" w:cs="Calibri"/>
+              </w:rPr>
+            </w:pPr>
+            <w:r>
+              <w:rPr>
+                <w:rFonts w:ascii="Calibri" w:hAnsi="Calibri" w:cs="Calibri"/>
+              </w:rPr>
+              <w:t>Ticket list</w:t>
+            </w:r>
+          </w:p>
+        </w:tc>
+      </w:tr>
+      <w:tr>
+        <w:trPr>
+          <w:trHeight w:val="300"/>
+        </w:trPr>
+        <w:tc>
+          <w:tcPr>
+            <w:tcW w:w="0" w:type="auto"/>
+            <w:tcBorders>
+              <w:top w:val="single" w:sz="6" w:space="0" w:color="CCCCCC"/>
+              <w:left w:val="single" w:sz="6" w:space="0" w:color="000000"/>
+              <w:bottom w:val="single" w:sz="6" w:space="0" w:color="000000"/>
+              <w:right w:val="single" w:sz="6" w:space="0" w:color="000000"/>
+            </w:tcBorders>
+            <w:tcMar>
+              <w:top w:w="0" w:type="dxa"/>
+              <w:left w:w="45" w:type="dxa"/>
+              <w:bottom w:w="0" w:type="dxa"/>
+              <w:right w:w="45" w:type="dxa"/>
+            </w:tcMar>
+            <w:vAlign w:val="bottom"/>
+            <w:hideMark/>
+          </w:tcPr>
+          <w:p>
+            <w:pPr>
+              <w:rPr>
+                <w:rFonts w:ascii="Calibri" w:hAnsi="Calibri" w:cs="Calibri"/>
+                <w:b/>
+                <w:bCs/>
+              </w:rPr>
+            </w:pPr>
+            <w:r>
+              <w:rPr>
+                <w:rFonts w:ascii="Calibri" w:hAnsi="Calibri" w:cs="Calibri"/>
+                <w:b/>
+                <w:bCs/>
+              </w:rPr>
+              <w:t>Environment</w:t>
+            </w:r>
+          </w:p>
+        </w:tc>
+        <w:tc>
+          <w:tcPr>
+            <w:tcW w:w="0" w:type="auto"/>
+            <w:tcBorders>
+              <w:top w:val="single" w:sz="6" w:space="0" w:color="CCCCCC"/>
+              <w:left w:val="single" w:sz="6" w:space="0" w:color="CCCCCC"/>
+              <w:bottom w:val="single" w:sz="6" w:space="0" w:color="000000"/>
+              <w:right w:val="single" w:sz="6" w:space="0" w:color="000000"/>
+            </w:tcBorders>
+            <w:tcMar>
+              <w:top w:w="0" w:type="dxa"/>
+              <w:left w:w="45" w:type="dxa"/>
+              <w:bottom w:w="0" w:type="dxa"/>
+              <w:right w:w="45" w:type="dxa"/>
+            </w:tcMar>
+            <w:vAlign w:val="bottom"/>
+            <w:hideMark/>
+          </w:tcPr>
+          <w:p>
+            <w:pPr>
+              <w:rPr>
+                <w:rFonts w:ascii="Calibri" w:hAnsi="Calibri" w:cs="Calibri"/>
+              </w:rPr>
+            </w:pPr>
+            <w:r>
+              <w:rPr>
+                <w:rFonts w:ascii="Calibri" w:hAnsi="Calibri" w:cs="Calibri"/>
+              </w:rPr>
+              <w:t>Normal Operation</w:t>
+            </w:r>
+          </w:p>
+        </w:tc>
+        <w:tc>
+          <w:tcPr>
+            <w:tcW w:w="0" w:type="auto"/>
+            <w:tcBorders>
+              <w:top w:val="single" w:sz="6" w:space="0" w:color="CCCCCC"/>
+              <w:left w:val="single" w:sz="6" w:space="0" w:color="CCCCCC"/>
+              <w:bottom w:val="single" w:sz="6" w:space="0" w:color="000000"/>
+              <w:right w:val="single" w:sz="6" w:space="0" w:color="000000"/>
+            </w:tcBorders>
+            <w:tcMar>
+              <w:top w:w="0" w:type="dxa"/>
+              <w:left w:w="45" w:type="dxa"/>
+              <w:bottom w:w="0" w:type="dxa"/>
+              <w:right w:w="45" w:type="dxa"/>
+            </w:tcMar>
+            <w:vAlign w:val="bottom"/>
+            <w:hideMark/>
+          </w:tcPr>
+          <w:p>
+            <w:pPr>
+              <w:rPr>
+                <w:rFonts w:ascii="Calibri" w:hAnsi="Calibri" w:cs="Calibri"/>
+              </w:rPr>
+            </w:pPr>
+            <w:r>
+              <w:rPr>
+                <w:rFonts w:ascii="Calibri" w:hAnsi="Calibri" w:cs="Calibri"/>
+              </w:rPr>
+              <w:t>Normal Operation</w:t>
+            </w:r>
+          </w:p>
+        </w:tc>
+        <w:tc>
+          <w:tcPr>
+            <w:tcW w:w="0" w:type="auto"/>
+            <w:tcBorders>
+              <w:top w:val="single" w:sz="6" w:space="0" w:color="CCCCCC"/>
+              <w:left w:val="single" w:sz="6" w:space="0" w:color="CCCCCC"/>
+              <w:bottom w:val="single" w:sz="6" w:space="0" w:color="000000"/>
+              <w:right w:val="single" w:sz="6" w:space="0" w:color="000000"/>
+            </w:tcBorders>
+            <w:tcMar>
+              <w:top w:w="0" w:type="dxa"/>
+              <w:left w:w="45" w:type="dxa"/>
+              <w:bottom w:w="0" w:type="dxa"/>
+              <w:right w:w="45" w:type="dxa"/>
+            </w:tcMar>
+            <w:vAlign w:val="bottom"/>
+            <w:hideMark/>
+          </w:tcPr>
+          <w:p>
+            <w:pPr>
+              <w:rPr>
+                <w:rFonts w:ascii="Calibri" w:hAnsi="Calibri" w:cs="Calibri"/>
+              </w:rPr>
+            </w:pPr>
+            <w:r>
+              <w:rPr>
+                <w:rFonts w:ascii="Calibri" w:hAnsi="Calibri" w:cs="Calibri"/>
+              </w:rPr>
+              <w:t>Normal Operation</w:t>
+            </w:r>
+          </w:p>
+        </w:tc>
+      </w:tr>
+      <w:tr>
+        <w:trPr>
+          <w:trHeight w:val="300"/>
+        </w:trPr>
+        <w:tc>
+          <w:tcPr>
+            <w:tcW w:w="0" w:type="auto"/>
+            <w:tcBorders>
+              <w:top w:val="single" w:sz="6" w:space="0" w:color="CCCCCC"/>
+              <w:left w:val="single" w:sz="6" w:space="0" w:color="000000"/>
+              <w:bottom w:val="single" w:sz="6" w:space="0" w:color="000000"/>
+              <w:right w:val="single" w:sz="6" w:space="0" w:color="000000"/>
+            </w:tcBorders>
+            <w:tcMar>
+              <w:top w:w="0" w:type="dxa"/>
+              <w:left w:w="45" w:type="dxa"/>
+              <w:bottom w:w="0" w:type="dxa"/>
+              <w:right w:w="45" w:type="dxa"/>
+            </w:tcMar>
+            <w:vAlign w:val="bottom"/>
+            <w:hideMark/>
+          </w:tcPr>
+          <w:p>
+            <w:pPr>
+              <w:rPr>
+                <w:rFonts w:ascii="Calibri" w:hAnsi="Calibri" w:cs="Calibri"/>
+                <w:b/>
+                <w:bCs/>
+              </w:rPr>
+            </w:pPr>
+            <w:r>
+              <w:rPr>
+                <w:rFonts w:ascii="Calibri" w:hAnsi="Calibri" w:cs="Calibri"/>
+                <w:b/>
+                <w:bCs/>
+              </w:rPr>
+              <w:t>Response</w:t>
+            </w:r>
+          </w:p>
+        </w:tc>
+        <w:tc>
+          <w:tcPr>
+            <w:tcW w:w="0" w:type="auto"/>
+            <w:tcBorders>
+              <w:top w:val="single" w:sz="6" w:space="0" w:color="CCCCCC"/>
+              <w:left w:val="single" w:sz="6" w:space="0" w:color="CCCCCC"/>
+              <w:bottom w:val="single" w:sz="6" w:space="0" w:color="000000"/>
+              <w:right w:val="single" w:sz="6" w:space="0" w:color="000000"/>
+            </w:tcBorders>
+            <w:tcMar>
+              <w:top w:w="0" w:type="dxa"/>
+              <w:left w:w="45" w:type="dxa"/>
+              <w:bottom w:w="0" w:type="dxa"/>
+              <w:right w:w="45" w:type="dxa"/>
+            </w:tcMar>
+            <w:vAlign w:val="bottom"/>
+            <w:hideMark/>
+          </w:tcPr>
+          <w:p>
+            <w:pPr>
+              <w:rPr>
+                <w:rFonts w:ascii="Calibri" w:hAnsi="Calibri" w:cs="Calibri"/>
+              </w:rPr>
+            </w:pPr>
+            <w:r>
+              <w:rPr>
+                <w:rFonts w:ascii="Calibri" w:hAnsi="Calibri" w:cs="Calibri"/>
+              </w:rPr>
+              <w:t>Denies use of the unexpected text</w:t>
+            </w:r>
+          </w:p>
+        </w:tc>
+        <w:tc>
+          <w:tcPr>
+            <w:tcW w:w="0" w:type="auto"/>
+            <w:tcBorders>
+              <w:top w:val="single" w:sz="6" w:space="0" w:color="CCCCCC"/>
+              <w:left w:val="single" w:sz="6" w:space="0" w:color="CCCCCC"/>
+              <w:bottom w:val="single" w:sz="6" w:space="0" w:color="000000"/>
+              <w:right w:val="single" w:sz="6" w:space="0" w:color="000000"/>
+            </w:tcBorders>
+            <w:tcMar>
+              <w:top w:w="0" w:type="dxa"/>
+              <w:left w:w="45" w:type="dxa"/>
+              <w:bottom w:w="0" w:type="dxa"/>
+              <w:right w:w="45" w:type="dxa"/>
+            </w:tcMar>
+            <w:vAlign w:val="bottom"/>
+            <w:hideMark/>
+          </w:tcPr>
+          <w:p>
+            <w:pPr>
+              <w:rPr>
+                <w:rFonts w:ascii="Calibri" w:hAnsi="Calibri" w:cs="Calibri"/>
+              </w:rPr>
+            </w:pPr>
+            <w:r>
+              <w:rPr>
+                <w:rFonts w:ascii="Calibri" w:hAnsi="Calibri" w:cs="Calibri"/>
+              </w:rPr>
+              <w:t>Send warning to user for confirmation</w:t>
+            </w:r>
+          </w:p>
+        </w:tc>
+        <w:tc>
+          <w:tcPr>
+            <w:tcW w:w="0" w:type="auto"/>
+            <w:tcBorders>
+              <w:top w:val="single" w:sz="6" w:space="0" w:color="CCCCCC"/>
+              <w:left w:val="single" w:sz="6" w:space="0" w:color="CCCCCC"/>
+              <w:bottom w:val="single" w:sz="6" w:space="0" w:color="000000"/>
+              <w:right w:val="single" w:sz="6" w:space="0" w:color="000000"/>
+            </w:tcBorders>
+            <w:tcMar>
+              <w:top w:w="0" w:type="dxa"/>
+              <w:left w:w="45" w:type="dxa"/>
+              <w:bottom w:w="0" w:type="dxa"/>
+              <w:right w:w="45" w:type="dxa"/>
+            </w:tcMar>
+            <w:vAlign w:val="bottom"/>
+            <w:hideMark/>
+          </w:tcPr>
+          <w:p>
+            <w:pPr>
+              <w:rPr>
+                <w:rFonts w:ascii="Calibri" w:hAnsi="Calibri" w:cs="Calibri"/>
+              </w:rPr>
+            </w:pPr>
+            <w:r>
+              <w:rPr>
+                <w:rFonts w:ascii="Calibri" w:hAnsi="Calibri" w:cs="Calibri"/>
+              </w:rPr>
+              <w:t>Filters tickets</w:t>
+            </w:r>
+          </w:p>
+        </w:tc>
+      </w:tr>
+      <w:tr>
+        <w:trPr>
+          <w:trHeight w:val="300"/>
+        </w:trPr>
+        <w:tc>
+          <w:tcPr>
+            <w:tcW w:w="0" w:type="auto"/>
+            <w:tcBorders>
+              <w:top w:val="single" w:sz="6" w:space="0" w:color="CCCCCC"/>
+              <w:left w:val="single" w:sz="6" w:space="0" w:color="000000"/>
+              <w:bottom w:val="single" w:sz="6" w:space="0" w:color="000000"/>
+              <w:right w:val="single" w:sz="6" w:space="0" w:color="000000"/>
+            </w:tcBorders>
+            <w:tcMar>
+              <w:top w:w="0" w:type="dxa"/>
+              <w:left w:w="45" w:type="dxa"/>
+              <w:bottom w:w="0" w:type="dxa"/>
+              <w:right w:w="45" w:type="dxa"/>
+            </w:tcMar>
+            <w:vAlign w:val="bottom"/>
+            <w:hideMark/>
+          </w:tcPr>
+          <w:p>
+            <w:pPr>
+              <w:rPr>
+                <w:rFonts w:ascii="Calibri" w:hAnsi="Calibri" w:cs="Calibri"/>
+                <w:b/>
+                <w:bCs/>
+              </w:rPr>
+            </w:pPr>
+            <w:r>
+              <w:rPr>
+                <w:rFonts w:ascii="Calibri" w:hAnsi="Calibri" w:cs="Calibri"/>
+                <w:b/>
+                <w:bCs/>
+              </w:rPr>
+              <w:t>Response Measure</w:t>
+            </w:r>
+          </w:p>
+        </w:tc>
+        <w:tc>
+          <w:tcPr>
+            <w:tcW w:w="0" w:type="auto"/>
+            <w:tcBorders>
+              <w:top w:val="single" w:sz="6" w:space="0" w:color="CCCCCC"/>
+              <w:left w:val="single" w:sz="6" w:space="0" w:color="CCCCCC"/>
+              <w:bottom w:val="single" w:sz="6" w:space="0" w:color="000000"/>
+              <w:right w:val="single" w:sz="6" w:space="0" w:color="000000"/>
+            </w:tcBorders>
+            <w:tcMar>
+              <w:top w:w="0" w:type="dxa"/>
+              <w:left w:w="45" w:type="dxa"/>
+              <w:bottom w:w="0" w:type="dxa"/>
+              <w:right w:w="45" w:type="dxa"/>
+            </w:tcMar>
+            <w:vAlign w:val="bottom"/>
+            <w:hideMark/>
+          </w:tcPr>
+          <w:p>
+            <w:pPr>
+              <w:rPr>
+                <w:rFonts w:ascii="Calibri" w:hAnsi="Calibri" w:cs="Calibri"/>
+              </w:rPr>
+            </w:pPr>
+            <w:r>
+              <w:rPr>
+                <w:rFonts w:ascii="Calibri" w:hAnsi="Calibri" w:cs="Calibri"/>
+              </w:rPr>
+              <w:t>Error message displays</w:t>
+            </w:r>
+          </w:p>
+        </w:tc>
+        <w:tc>
+          <w:tcPr>
+            <w:tcW w:w="0" w:type="auto"/>
+            <w:tcBorders>
+              <w:top w:val="single" w:sz="6" w:space="0" w:color="CCCCCC"/>
+              <w:left w:val="single" w:sz="6" w:space="0" w:color="CCCCCC"/>
+              <w:bottom w:val="single" w:sz="6" w:space="0" w:color="000000"/>
+              <w:right w:val="single" w:sz="6" w:space="0" w:color="000000"/>
+            </w:tcBorders>
+            <w:tcMar>
+              <w:top w:w="0" w:type="dxa"/>
+              <w:left w:w="45" w:type="dxa"/>
+              <w:bottom w:w="0" w:type="dxa"/>
+              <w:right w:w="45" w:type="dxa"/>
+            </w:tcMar>
+            <w:vAlign w:val="bottom"/>
+            <w:hideMark/>
+          </w:tcPr>
+          <w:p>
+            <w:pPr>
+              <w:rPr>
+                <w:rFonts w:ascii="Calibri" w:hAnsi="Calibri" w:cs="Calibri"/>
+              </w:rPr>
+            </w:pPr>
+            <w:r>
+              <w:rPr>
+                <w:rFonts w:ascii="Calibri" w:hAnsi="Calibri" w:cs="Calibri"/>
+              </w:rPr>
+              <w:t>Warning displays with confirmation button</w:t>
+            </w:r>
+          </w:p>
+        </w:tc>
+        <w:tc>
+          <w:tcPr>
+            <w:tcW w:w="0" w:type="auto"/>
+            <w:tcBorders>
+              <w:top w:val="single" w:sz="6" w:space="0" w:color="CCCCCC"/>
+              <w:left w:val="single" w:sz="6" w:space="0" w:color="CCCCCC"/>
+              <w:bottom w:val="single" w:sz="6" w:space="0" w:color="000000"/>
+              <w:right w:val="single" w:sz="6" w:space="0" w:color="000000"/>
+            </w:tcBorders>
+            <w:tcMar>
+              <w:top w:w="0" w:type="dxa"/>
+              <w:left w:w="45" w:type="dxa"/>
+              <w:bottom w:w="0" w:type="dxa"/>
+              <w:right w:w="45" w:type="dxa"/>
+            </w:tcMar>
+            <w:vAlign w:val="bottom"/>
+            <w:hideMark/>
+          </w:tcPr>
+          <w:p>
+            <w:pPr>
+              <w:rPr>
+                <w:rFonts w:ascii="Calibri" w:hAnsi="Calibri" w:cs="Calibri"/>
+              </w:rPr>
+            </w:pPr>
+            <w:r>
+              <w:rPr>
+                <w:rFonts w:ascii="Calibri" w:hAnsi="Calibri" w:cs="Calibri"/>
+              </w:rPr>
+              <w:t>New list of tickets displayed, sorted by filter query</w:t>
+            </w:r>
+          </w:p>
+        </w:tc>
+      </w:tr>
+    </w:tbl>
     <w:p>
       <w:pPr>
         <w:pStyle w:val="LO-normal"/>

</xml_diff>